<commit_message>
feat: added shopitem repo + shopitem controller + one test for shopItem
</commit_message>
<xml_diff>
--- a/Other/Pagina web.docx
+++ b/Other/Pagina web.docx
@@ -457,10 +457,16 @@
       </w:r>
       <w:proofErr w:type="spellStart"/>
       <w:r>
+        <w:rPr>
+          <w:strike/>
+        </w:rPr>
         <w:t>obiect</w:t>
       </w:r>
       <w:proofErr w:type="spellEnd"/>
       <w:r>
+        <w:rPr>
+          <w:strike/>
+        </w:rPr>
         <w:t xml:space="preserve"> de tip news</w:t>
       </w:r>
     </w:p>
@@ -595,47 +601,82 @@
       </w:r>
     </w:p>
     <w:p>
-      <w:r>
-        <w:tab/>
-      </w:r>
-      <w:proofErr w:type="spellStart"/>
-      <w:r>
+      <w:pPr>
+        <w:rPr>
+          <w:strike/>
+        </w:rPr>
+      </w:pPr>
+      <w:r>
+        <w:tab/>
+      </w:r>
+      <w:proofErr w:type="spellStart"/>
+      <w:r>
+        <w:rPr>
+          <w:strike/>
+        </w:rPr>
         <w:t>Afisare</w:t>
       </w:r>
       <w:proofErr w:type="spellEnd"/>
       <w:r>
-        <w:t xml:space="preserve"> </w:t>
-      </w:r>
-      <w:proofErr w:type="spellStart"/>
-      <w:r>
+        <w:rPr>
+          <w:strike/>
+        </w:rPr>
+        <w:t xml:space="preserve"> </w:t>
+      </w:r>
+      <w:proofErr w:type="spellStart"/>
+      <w:r>
+        <w:rPr>
+          <w:strike/>
+        </w:rPr>
         <w:t>lista</w:t>
       </w:r>
       <w:proofErr w:type="spellEnd"/>
       <w:r>
+        <w:rPr>
+          <w:strike/>
+        </w:rPr>
         <w:t xml:space="preserve"> de </w:t>
       </w:r>
       <w:proofErr w:type="spellStart"/>
       <w:r>
+        <w:rPr>
+          <w:strike/>
+        </w:rPr>
         <w:t>raspunsuri</w:t>
       </w:r>
       <w:proofErr w:type="spellEnd"/>
       <w:r>
+        <w:rPr>
+          <w:strike/>
+        </w:rPr>
         <w:t xml:space="preserve"> la </w:t>
       </w:r>
       <w:proofErr w:type="spellStart"/>
       <w:r>
+        <w:rPr>
+          <w:strike/>
+        </w:rPr>
         <w:t>intrebari</w:t>
       </w:r>
       <w:proofErr w:type="spellEnd"/>
       <w:r>
-        <w:t xml:space="preserve"> </w:t>
-      </w:r>
-      <w:proofErr w:type="spellStart"/>
-      <w:r>
+        <w:rPr>
+          <w:strike/>
+        </w:rPr>
+        <w:t xml:space="preserve"> </w:t>
+      </w:r>
+      <w:proofErr w:type="spellStart"/>
+      <w:r>
+        <w:rPr>
+          <w:strike/>
+        </w:rPr>
         <w:t>frecvente</w:t>
       </w:r>
       <w:proofErr w:type="spellEnd"/>
       <w:r>
+        <w:rPr>
+          <w:strike/>
+        </w:rPr>
         <w:tab/>
       </w:r>
     </w:p>

</xml_diff>

<commit_message>
feat: finalized article controller + tests
</commit_message>
<xml_diff>
--- a/Other/Pagina web.docx
+++ b/Other/Pagina web.docx
@@ -678,95 +678,6 @@
           <w:strike/>
         </w:rPr>
         <w:tab/>
-      </w:r>
-    </w:p>
-    <w:p>
-      <w:r>
-        <w:tab/>
-        <w:t>-</w:t>
-      </w:r>
-      <w:proofErr w:type="spellStart"/>
-      <w:r>
-        <w:t>Buton</w:t>
-      </w:r>
-      <w:proofErr w:type="spellEnd"/>
-      <w:r>
-        <w:t xml:space="preserve"> care </w:t>
-      </w:r>
-      <w:proofErr w:type="spellStart"/>
-      <w:r>
-        <w:t>arata</w:t>
-      </w:r>
-      <w:proofErr w:type="spellEnd"/>
-      <w:r>
-        <w:t xml:space="preserve"> un formular in </w:t>
-      </w:r>
-      <w:proofErr w:type="spellStart"/>
-      <w:r>
-        <w:t>caz</w:t>
-      </w:r>
-      <w:proofErr w:type="spellEnd"/>
-      <w:r>
-        <w:t xml:space="preserve"> ca </w:t>
-      </w:r>
-      <w:proofErr w:type="spellStart"/>
-      <w:r>
-        <w:t>cineva</w:t>
-      </w:r>
-      <w:proofErr w:type="spellEnd"/>
-      <w:r>
-        <w:t xml:space="preserve"> are o </w:t>
-      </w:r>
-      <w:proofErr w:type="spellStart"/>
-      <w:r>
-        <w:t>intrebare</w:t>
-      </w:r>
-      <w:proofErr w:type="spellEnd"/>
-    </w:p>
-    <w:p>
-      <w:r>
-        <w:tab/>
-        <w:t>-</w:t>
-      </w:r>
-      <w:proofErr w:type="spellStart"/>
-      <w:r>
-        <w:t>raspunsul</w:t>
-      </w:r>
-      <w:proofErr w:type="spellEnd"/>
-      <w:r>
-        <w:t xml:space="preserve"> la </w:t>
-      </w:r>
-      <w:proofErr w:type="spellStart"/>
-      <w:r>
-        <w:t>intrebare</w:t>
-      </w:r>
-      <w:proofErr w:type="spellEnd"/>
-      <w:r>
-        <w:t xml:space="preserve"> ii se </w:t>
-      </w:r>
-      <w:proofErr w:type="spellStart"/>
-      <w:r>
-        <w:t>va</w:t>
-      </w:r>
-      <w:proofErr w:type="spellEnd"/>
-      <w:r>
-        <w:t xml:space="preserve"> </w:t>
-      </w:r>
-      <w:proofErr w:type="spellStart"/>
-      <w:r>
-        <w:t>trimite</w:t>
-      </w:r>
-      <w:proofErr w:type="spellEnd"/>
-      <w:r>
-        <w:t xml:space="preserve"> </w:t>
-      </w:r>
-      <w:proofErr w:type="spellStart"/>
-      <w:r>
-        <w:t>prin</w:t>
-      </w:r>
-      <w:proofErr w:type="spellEnd"/>
-      <w:r>
-        <w:t xml:space="preserve"> mail</w:t>
       </w:r>
     </w:p>
     <w:p>

</xml_diff>